<commit_message>
js and css fixes
</commit_message>
<xml_diff>
--- a/Documentation/Пояснительная записка.docx
+++ b/Documentation/Пояснительная записка.docx
@@ -7,13 +7,10 @@
         <w:pStyle w:val="a3"/>
         <w:spacing w:after="240"/>
         <w:ind w:firstLine="0"/>
-        <w:jc w:val="center"/>
-        <w:rPr>
-          <w:szCs w:val="28"/>
-        </w:rPr>
-      </w:pPr>
-      <w:bookmarkStart w:id="0" w:name="_Hlk27312521"/>
-      <w:bookmarkEnd w:id="0"/>
+        <w:rPr>
+          <w:szCs w:val="28"/>
+        </w:rPr>
+      </w:pPr>
       <w:r>
         <w:rPr>
           <w:szCs w:val="28"/>
@@ -1167,7 +1164,7 @@
           <w:r>
             <w:fldChar w:fldCharType="separate"/>
           </w:r>
-          <w:hyperlink w:anchor="_Toc165633828" w:history="1">
+          <w:hyperlink w:anchor="_Toc165638547" w:history="1">
             <w:r>
               <w:rPr>
                 <w:rStyle w:val="a5"/>
@@ -1194,7 +1191,7 @@
                 <w:noProof/>
                 <w:webHidden/>
               </w:rPr>
-              <w:instrText xml:space="preserve"> PAGEREF _Toc165633828 \h </w:instrText>
+              <w:instrText xml:space="preserve"> PAGEREF _Toc165638547 \h </w:instrText>
             </w:r>
             <w:r>
               <w:rPr>
@@ -1239,7 +1236,7 @@
               <w:lang w:eastAsia="ru-RU"/>
             </w:rPr>
           </w:pPr>
-          <w:hyperlink w:anchor="_Toc165633829" w:history="1">
+          <w:hyperlink w:anchor="_Toc165638548" w:history="1">
             <w:r>
               <w:rPr>
                 <w:rStyle w:val="a5"/>
@@ -1283,7 +1280,7 @@
                 <w:noProof/>
                 <w:webHidden/>
               </w:rPr>
-              <w:instrText xml:space="preserve"> PAGEREF _Toc165633829 \h </w:instrText>
+              <w:instrText xml:space="preserve"> PAGEREF _Toc165638548 \h </w:instrText>
             </w:r>
             <w:r>
               <w:rPr>
@@ -1323,7 +1320,7 @@
               <w:lang w:eastAsia="ru-RU"/>
             </w:rPr>
           </w:pPr>
-          <w:hyperlink w:anchor="_Toc165633830" w:history="1">
+          <w:hyperlink w:anchor="_Toc165638549" w:history="1">
             <w:r>
               <w:rPr>
                 <w:rStyle w:val="a5"/>
@@ -1352,7 +1349,7 @@
                 <w:noProof/>
                 <w:webHidden/>
               </w:rPr>
-              <w:instrText xml:space="preserve"> PAGEREF _Toc165633830 \h </w:instrText>
+              <w:instrText xml:space="preserve"> PAGEREF _Toc165638549 \h </w:instrText>
             </w:r>
             <w:r>
               <w:rPr>
@@ -1392,7 +1389,7 @@
               <w:lang w:eastAsia="ru-RU"/>
             </w:rPr>
           </w:pPr>
-          <w:hyperlink w:anchor="_Toc165633831" w:history="1">
+          <w:hyperlink w:anchor="_Toc165638550" w:history="1">
             <w:r>
               <w:rPr>
                 <w:rStyle w:val="a5"/>
@@ -1421,7 +1418,7 @@
                 <w:noProof/>
                 <w:webHidden/>
               </w:rPr>
-              <w:instrText xml:space="preserve"> PAGEREF _Toc165633831 \h </w:instrText>
+              <w:instrText xml:space="preserve"> PAGEREF _Toc165638550 \h </w:instrText>
             </w:r>
             <w:r>
               <w:rPr>
@@ -1461,7 +1458,7 @@
               <w:lang w:eastAsia="ru-RU"/>
             </w:rPr>
           </w:pPr>
-          <w:hyperlink w:anchor="_Toc165633832" w:history="1">
+          <w:hyperlink w:anchor="_Toc165638551" w:history="1">
             <w:r>
               <w:rPr>
                 <w:rStyle w:val="a5"/>
@@ -1491,7 +1488,7 @@
                 <w:noProof/>
                 <w:webHidden/>
               </w:rPr>
-              <w:instrText xml:space="preserve"> PAGEREF _Toc165633832 \h </w:instrText>
+              <w:instrText xml:space="preserve"> PAGEREF _Toc165638551 \h </w:instrText>
             </w:r>
             <w:r>
               <w:rPr>
@@ -1531,7 +1528,7 @@
               <w:lang w:eastAsia="ru-RU"/>
             </w:rPr>
           </w:pPr>
-          <w:hyperlink w:anchor="_Toc165633833" w:history="1">
+          <w:hyperlink w:anchor="_Toc165638552" w:history="1">
             <w:r>
               <w:rPr>
                 <w:rStyle w:val="a5"/>
@@ -1561,7 +1558,7 @@
                 <w:noProof/>
                 <w:webHidden/>
               </w:rPr>
-              <w:instrText xml:space="preserve"> PAGEREF _Toc165633833 \h </w:instrText>
+              <w:instrText xml:space="preserve"> PAGEREF _Toc165638552 \h </w:instrText>
             </w:r>
             <w:r>
               <w:rPr>
@@ -1603,7 +1600,7 @@
               <w:lang w:eastAsia="ru-RU"/>
             </w:rPr>
           </w:pPr>
-          <w:hyperlink w:anchor="_Toc165633834" w:history="1">
+          <w:hyperlink w:anchor="_Toc165638553" w:history="1">
             <w:r>
               <w:rPr>
                 <w:rStyle w:val="a5"/>
@@ -1630,7 +1627,7 @@
                 <w:noProof/>
                 <w:webHidden/>
               </w:rPr>
-              <w:instrText xml:space="preserve"> PAGEREF _Toc165633834 \h </w:instrText>
+              <w:instrText xml:space="preserve"> PAGEREF _Toc165638553 \h </w:instrText>
             </w:r>
             <w:r>
               <w:rPr>
@@ -1670,7 +1667,7 @@
               <w:lang w:eastAsia="ru-RU"/>
             </w:rPr>
           </w:pPr>
-          <w:hyperlink w:anchor="_Toc165633835" w:history="1">
+          <w:hyperlink w:anchor="_Toc165638554" w:history="1">
             <w:r>
               <w:rPr>
                 <w:rStyle w:val="a5"/>
@@ -1700,7 +1697,7 @@
                 <w:noProof/>
                 <w:webHidden/>
               </w:rPr>
-              <w:instrText xml:space="preserve"> PAGEREF _Toc165633835 \h </w:instrText>
+              <w:instrText xml:space="preserve"> PAGEREF _Toc165638554 \h </w:instrText>
             </w:r>
             <w:r>
               <w:rPr>
@@ -1740,7 +1737,7 @@
               <w:lang w:eastAsia="ru-RU"/>
             </w:rPr>
           </w:pPr>
-          <w:hyperlink w:anchor="_Toc165633836" w:history="1">
+          <w:hyperlink w:anchor="_Toc165638555" w:history="1">
             <w:r>
               <w:rPr>
                 <w:rStyle w:val="a5"/>
@@ -1770,7 +1767,7 @@
                 <w:noProof/>
                 <w:webHidden/>
               </w:rPr>
-              <w:instrText xml:space="preserve"> PAGEREF _Toc165633836 \h </w:instrText>
+              <w:instrText xml:space="preserve"> PAGEREF _Toc165638555 \h </w:instrText>
             </w:r>
             <w:r>
               <w:rPr>
@@ -1810,7 +1807,7 @@
               <w:lang w:eastAsia="ru-RU"/>
             </w:rPr>
           </w:pPr>
-          <w:hyperlink w:anchor="_Toc165633837" w:history="1">
+          <w:hyperlink w:anchor="_Toc165638556" w:history="1">
             <w:r>
               <w:rPr>
                 <w:rStyle w:val="a5"/>
@@ -1840,7 +1837,7 @@
                 <w:noProof/>
                 <w:webHidden/>
               </w:rPr>
-              <w:instrText xml:space="preserve"> PAGEREF _Toc165633837 \h </w:instrText>
+              <w:instrText xml:space="preserve"> PAGEREF _Toc165638556 \h </w:instrText>
             </w:r>
             <w:r>
               <w:rPr>
@@ -1880,7 +1877,7 @@
               <w:lang w:eastAsia="ru-RU"/>
             </w:rPr>
           </w:pPr>
-          <w:hyperlink w:anchor="_Toc165633838" w:history="1">
+          <w:hyperlink w:anchor="_Toc165638557" w:history="1">
             <w:r>
               <w:rPr>
                 <w:rStyle w:val="a5"/>
@@ -1910,7 +1907,7 @@
                 <w:noProof/>
                 <w:webHidden/>
               </w:rPr>
-              <w:instrText xml:space="preserve"> PAGEREF _Toc165633838 \h </w:instrText>
+              <w:instrText xml:space="preserve"> PAGEREF _Toc165638557 \h </w:instrText>
             </w:r>
             <w:r>
               <w:rPr>
@@ -1950,7 +1947,7 @@
               <w:lang w:eastAsia="ru-RU"/>
             </w:rPr>
           </w:pPr>
-          <w:hyperlink w:anchor="_Toc165633839" w:history="1">
+          <w:hyperlink w:anchor="_Toc165638558" w:history="1">
             <w:r>
               <w:rPr>
                 <w:rStyle w:val="a5"/>
@@ -1980,7 +1977,7 @@
                 <w:noProof/>
                 <w:webHidden/>
               </w:rPr>
-              <w:instrText xml:space="preserve"> PAGEREF _Toc165633839 \h </w:instrText>
+              <w:instrText xml:space="preserve"> PAGEREF _Toc165638558 \h </w:instrText>
             </w:r>
             <w:r>
               <w:rPr>
@@ -2020,7 +2017,7 @@
               <w:lang w:eastAsia="ru-RU"/>
             </w:rPr>
           </w:pPr>
-          <w:hyperlink w:anchor="_Toc165633840" w:history="1">
+          <w:hyperlink w:anchor="_Toc165638559" w:history="1">
             <w:r>
               <w:rPr>
                 <w:rStyle w:val="a5"/>
@@ -2050,7 +2047,7 @@
                 <w:noProof/>
                 <w:webHidden/>
               </w:rPr>
-              <w:instrText xml:space="preserve"> PAGEREF _Toc165633840 \h </w:instrText>
+              <w:instrText xml:space="preserve"> PAGEREF _Toc165638559 \h </w:instrText>
             </w:r>
             <w:r>
               <w:rPr>
@@ -2090,7 +2087,7 @@
               <w:lang w:eastAsia="ru-RU"/>
             </w:rPr>
           </w:pPr>
-          <w:hyperlink w:anchor="_Toc165633841" w:history="1">
+          <w:hyperlink w:anchor="_Toc165638560" w:history="1">
             <w:r>
               <w:rPr>
                 <w:rStyle w:val="a5"/>
@@ -2120,7 +2117,7 @@
                 <w:noProof/>
                 <w:webHidden/>
               </w:rPr>
-              <w:instrText xml:space="preserve"> PAGEREF _Toc165633841 \h </w:instrText>
+              <w:instrText xml:space="preserve"> PAGEREF _Toc165638560 \h </w:instrText>
             </w:r>
             <w:r>
               <w:rPr>
@@ -2162,7 +2159,7 @@
               <w:lang w:eastAsia="ru-RU"/>
             </w:rPr>
           </w:pPr>
-          <w:hyperlink w:anchor="_Toc165633842" w:history="1">
+          <w:hyperlink w:anchor="_Toc165638561" w:history="1">
             <w:r>
               <w:rPr>
                 <w:rStyle w:val="a5"/>
@@ -2189,7 +2186,7 @@
                 <w:noProof/>
                 <w:webHidden/>
               </w:rPr>
-              <w:instrText xml:space="preserve"> PAGEREF _Toc165633842 \h </w:instrText>
+              <w:instrText xml:space="preserve"> PAGEREF _Toc165638561 \h </w:instrText>
             </w:r>
             <w:r>
               <w:rPr>
@@ -2229,7 +2226,7 @@
               <w:lang w:eastAsia="ru-RU"/>
             </w:rPr>
           </w:pPr>
-          <w:hyperlink w:anchor="_Toc165633843" w:history="1">
+          <w:hyperlink w:anchor="_Toc165638562" w:history="1">
             <w:r>
               <w:rPr>
                 <w:rStyle w:val="a5"/>
@@ -2256,7 +2253,7 @@
                 <w:noProof/>
                 <w:webHidden/>
               </w:rPr>
-              <w:instrText xml:space="preserve"> PAGEREF _Toc165633843 \h </w:instrText>
+              <w:instrText xml:space="preserve"> PAGEREF _Toc165638562 \h </w:instrText>
             </w:r>
             <w:r>
               <w:rPr>
@@ -2296,7 +2293,7 @@
               <w:lang w:eastAsia="ru-RU"/>
             </w:rPr>
           </w:pPr>
-          <w:hyperlink w:anchor="_Toc165633844" w:history="1">
+          <w:hyperlink w:anchor="_Toc165638563" w:history="1">
             <w:r>
               <w:rPr>
                 <w:rStyle w:val="a5"/>
@@ -2338,7 +2335,7 @@
                 <w:noProof/>
                 <w:webHidden/>
               </w:rPr>
-              <w:instrText xml:space="preserve"> PAGEREF _Toc165633844 \h </w:instrText>
+              <w:instrText xml:space="preserve"> PAGEREF _Toc165638563 \h </w:instrText>
             </w:r>
             <w:r>
               <w:rPr>
@@ -2378,7 +2375,7 @@
               <w:lang w:eastAsia="ru-RU"/>
             </w:rPr>
           </w:pPr>
-          <w:hyperlink w:anchor="_Toc165633845" w:history="1">
+          <w:hyperlink w:anchor="_Toc165638564" w:history="1">
             <w:r>
               <w:rPr>
                 <w:rStyle w:val="a5"/>
@@ -2406,7 +2403,7 @@
                 <w:noProof/>
                 <w:webHidden/>
               </w:rPr>
-              <w:instrText xml:space="preserve"> PAGEREF _Toc165633845 \h </w:instrText>
+              <w:instrText xml:space="preserve"> PAGEREF _Toc165638564 \h </w:instrText>
             </w:r>
             <w:r>
               <w:rPr>
@@ -2446,28 +2443,13 @@
               <w:lang w:eastAsia="ru-RU"/>
             </w:rPr>
           </w:pPr>
-          <w:hyperlink w:anchor="_Toc165633846" w:history="1">
+          <w:hyperlink w:anchor="_Toc165638565" w:history="1">
             <w:r>
               <w:rPr>
                 <w:rStyle w:val="a5"/>
                 <w:noProof/>
               </w:rPr>
-              <w:t>3.3 Использование стандартов</w:t>
-            </w:r>
-            <w:r>
-              <w:rPr>
-                <w:rStyle w:val="a5"/>
-                <w:noProof/>
-                <w:lang w:val="en-US"/>
-              </w:rPr>
-              <w:t xml:space="preserve"> </w:t>
-            </w:r>
-            <w:r>
-              <w:rPr>
-                <w:rStyle w:val="a5"/>
-                <w:noProof/>
-              </w:rPr>
-              <w:t>SVG</w:t>
+              <w:t>3.3 Использование стандартов SVG</w:t>
             </w:r>
             <w:r>
               <w:rPr>
@@ -2488,7 +2470,7 @@
                 <w:noProof/>
                 <w:webHidden/>
               </w:rPr>
-              <w:instrText xml:space="preserve"> PAGEREF _Toc165633846 \h </w:instrText>
+              <w:instrText xml:space="preserve"> PAGEREF _Toc165638565 \h </w:instrText>
             </w:r>
             <w:r>
               <w:rPr>
@@ -2528,7 +2510,7 @@
               <w:lang w:eastAsia="ru-RU"/>
             </w:rPr>
           </w:pPr>
-          <w:hyperlink w:anchor="_Toc165633847" w:history="1">
+          <w:hyperlink w:anchor="_Toc165638566" w:history="1">
             <w:r>
               <w:rPr>
                 <w:rStyle w:val="a5"/>
@@ -2570,7 +2552,159 @@
                 <w:noProof/>
                 <w:webHidden/>
               </w:rPr>
-              <w:instrText xml:space="preserve"> PAGEREF _Toc165633847 \h </w:instrText>
+              <w:instrText xml:space="preserve"> PAGEREF _Toc165638566 \h </w:instrText>
+            </w:r>
+            <w:r>
+              <w:rPr>
+                <w:noProof/>
+                <w:webHidden/>
+              </w:rPr>
+            </w:r>
+            <w:r>
+              <w:rPr>
+                <w:noProof/>
+                <w:webHidden/>
+              </w:rPr>
+              <w:fldChar w:fldCharType="separate"/>
+            </w:r>
+            <w:r>
+              <w:rPr>
+                <w:noProof/>
+                <w:webHidden/>
+              </w:rPr>
+              <w:t>19</w:t>
+            </w:r>
+            <w:r>
+              <w:rPr>
+                <w:noProof/>
+                <w:webHidden/>
+              </w:rPr>
+              <w:fldChar w:fldCharType="end"/>
+            </w:r>
+          </w:hyperlink>
+        </w:p>
+        <w:p>
+          <w:pPr>
+            <w:pStyle w:val="21"/>
+            <w:rPr>
+              <w:rFonts w:eastAsiaTheme="minorEastAsia"/>
+              <w:noProof/>
+              <w:lang w:eastAsia="ru-RU"/>
+            </w:rPr>
+          </w:pPr>
+          <w:hyperlink w:anchor="_Toc165638567" w:history="1">
+            <w:r>
+              <w:rPr>
+                <w:rStyle w:val="a5"/>
+                <w:bCs/>
+                <w:noProof/>
+              </w:rPr>
+              <w:t xml:space="preserve">Листинг 3.4 – Пример хранения данных в </w:t>
+            </w:r>
+            <w:r>
+              <w:rPr>
+                <w:rStyle w:val="a5"/>
+                <w:bCs/>
+                <w:noProof/>
+                <w:lang w:val="en-US"/>
+              </w:rPr>
+              <w:t>XML</w:t>
+            </w:r>
+            <w:r>
+              <w:rPr>
+                <w:rStyle w:val="a5"/>
+                <w:bCs/>
+                <w:noProof/>
+              </w:rPr>
+              <w:t>-документе</w:t>
+            </w:r>
+            <w:r>
+              <w:rPr>
+                <w:noProof/>
+                <w:webHidden/>
+              </w:rPr>
+              <w:tab/>
+            </w:r>
+            <w:r>
+              <w:rPr>
+                <w:noProof/>
+                <w:webHidden/>
+              </w:rPr>
+              <w:fldChar w:fldCharType="begin"/>
+            </w:r>
+            <w:r>
+              <w:rPr>
+                <w:noProof/>
+                <w:webHidden/>
+              </w:rPr>
+              <w:instrText xml:space="preserve"> PAGEREF _Toc165638567 \h </w:instrText>
+            </w:r>
+            <w:r>
+              <w:rPr>
+                <w:noProof/>
+                <w:webHidden/>
+              </w:rPr>
+            </w:r>
+            <w:r>
+              <w:rPr>
+                <w:noProof/>
+                <w:webHidden/>
+              </w:rPr>
+              <w:fldChar w:fldCharType="separate"/>
+            </w:r>
+            <w:r>
+              <w:rPr>
+                <w:noProof/>
+                <w:webHidden/>
+              </w:rPr>
+              <w:t>19</w:t>
+            </w:r>
+            <w:r>
+              <w:rPr>
+                <w:noProof/>
+                <w:webHidden/>
+              </w:rPr>
+              <w:fldChar w:fldCharType="end"/>
+            </w:r>
+          </w:hyperlink>
+        </w:p>
+        <w:p>
+          <w:pPr>
+            <w:pStyle w:val="21"/>
+            <w:rPr>
+              <w:rFonts w:eastAsiaTheme="minorEastAsia"/>
+              <w:noProof/>
+              <w:lang w:eastAsia="ru-RU"/>
+            </w:rPr>
+          </w:pPr>
+          <w:hyperlink w:anchor="_Toc165638568" w:history="1">
+            <w:r>
+              <w:rPr>
+                <w:rStyle w:val="a5"/>
+                <w:noProof/>
+              </w:rPr>
+              <w:t>3.5 Использование JavaScript</w:t>
+            </w:r>
+            <w:r>
+              <w:rPr>
+                <w:noProof/>
+                <w:webHidden/>
+              </w:rPr>
+              <w:tab/>
+            </w:r>
+            <w:r>
+              <w:rPr>
+                <w:noProof/>
+                <w:webHidden/>
+              </w:rPr>
+              <w:fldChar w:fldCharType="begin"/>
+            </w:r>
+            <w:r>
+              <w:rPr>
+                <w:noProof/>
+                <w:webHidden/>
+              </w:rPr>
+              <w:instrText xml:space="preserve"> PAGEREF _Toc165638568 \h </w:instrText>
             </w:r>
             <w:r>
               <w:rPr>
@@ -2612,7 +2746,7 @@
               <w:lang w:eastAsia="ru-RU"/>
             </w:rPr>
           </w:pPr>
-          <w:hyperlink w:anchor="_Toc165633848" w:history="1">
+          <w:hyperlink w:anchor="_Toc165638569" w:history="1">
             <w:r>
               <w:rPr>
                 <w:rStyle w:val="a5"/>
@@ -2639,7 +2773,7 @@
                 <w:noProof/>
                 <w:webHidden/>
               </w:rPr>
-              <w:instrText xml:space="preserve"> PAGEREF _Toc165633848 \h </w:instrText>
+              <w:instrText xml:space="preserve"> PAGEREF _Toc165638569 \h </w:instrText>
             </w:r>
             <w:r>
               <w:rPr>
@@ -2760,11 +2894,11 @@
         <w:pStyle w:val="1"/>
         <w:spacing w:before="0" w:after="360" w:line="240" w:lineRule="auto"/>
       </w:pPr>
-      <w:bookmarkStart w:id="1" w:name="_Toc165633828"/>
+      <w:bookmarkStart w:id="0" w:name="_Toc165638547"/>
       <w:r>
         <w:t>Введение</w:t>
       </w:r>
-      <w:bookmarkEnd w:id="1"/>
+      <w:bookmarkEnd w:id="0"/>
     </w:p>
     <w:p>
       <w:pPr>
@@ -3214,11 +3348,11 @@
         <w:spacing w:before="0" w:line="240" w:lineRule="auto"/>
         <w:jc w:val="left"/>
       </w:pPr>
-      <w:bookmarkStart w:id="2" w:name="_Toc165633829"/>
+      <w:bookmarkStart w:id="1" w:name="_Toc165638548"/>
       <w:r>
         <w:t>Постановка задачи</w:t>
       </w:r>
-      <w:bookmarkEnd w:id="2"/>
+      <w:bookmarkEnd w:id="1"/>
     </w:p>
     <w:p>
       <w:pPr>
@@ -3233,9 +3367,9 @@
           <w:szCs w:val="28"/>
         </w:rPr>
       </w:pPr>
-      <w:bookmarkStart w:id="3" w:name="_Toc98962455"/>
-      <w:bookmarkStart w:id="4" w:name="_Toc103682046"/>
-      <w:bookmarkStart w:id="5" w:name="_Toc165633830"/>
+      <w:bookmarkStart w:id="2" w:name="_Toc98962455"/>
+      <w:bookmarkStart w:id="3" w:name="_Toc103682046"/>
+      <w:bookmarkStart w:id="4" w:name="_Toc165638549"/>
       <w:r>
         <w:rPr>
           <w:rFonts w:ascii="Times New Roman" w:hAnsi="Times New Roman" w:cs="Times New Roman"/>
@@ -3266,9 +3400,9 @@
         </w:rPr>
         <w:t>бзор аналогичных решений</w:t>
       </w:r>
+      <w:bookmarkEnd w:id="2"/>
       <w:bookmarkEnd w:id="3"/>
       <w:bookmarkEnd w:id="4"/>
-      <w:bookmarkEnd w:id="5"/>
     </w:p>
     <w:p>
       <w:pPr>
@@ -4095,9 +4229,9 @@
           <w:szCs w:val="28"/>
         </w:rPr>
       </w:pPr>
-      <w:bookmarkStart w:id="6" w:name="_Toc98962456"/>
-      <w:bookmarkStart w:id="7" w:name="_Toc103682047"/>
-      <w:bookmarkStart w:id="8" w:name="_Toc165633831"/>
+      <w:bookmarkStart w:id="5" w:name="_Toc98962456"/>
+      <w:bookmarkStart w:id="6" w:name="_Toc103682047"/>
+      <w:bookmarkStart w:id="7" w:name="_Toc165638550"/>
       <w:r>
         <w:rPr>
           <w:rFonts w:ascii="Times New Roman" w:hAnsi="Times New Roman" w:cs="Times New Roman"/>
@@ -4118,9 +4252,9 @@
         </w:rPr>
         <w:t>Техническое задание</w:t>
       </w:r>
+      <w:bookmarkEnd w:id="5"/>
       <w:bookmarkEnd w:id="6"/>
       <w:bookmarkEnd w:id="7"/>
-      <w:bookmarkEnd w:id="8"/>
     </w:p>
     <w:p>
       <w:pPr>
@@ -4652,8 +4786,8 @@
         </w:rPr>
         <w:t xml:space="preserve">) веб-сайта, прототип, уникальный дизайн. </w:t>
       </w:r>
-      <w:bookmarkStart w:id="9" w:name="_Toc98962457"/>
-      <w:bookmarkStart w:id="10" w:name="_Toc103682048"/>
+      <w:bookmarkStart w:id="8" w:name="_Toc98962457"/>
+      <w:bookmarkStart w:id="9" w:name="_Toc103682048"/>
     </w:p>
     <w:p>
       <w:pPr>
@@ -4667,7 +4801,7 @@
           <w:szCs w:val="28"/>
         </w:rPr>
       </w:pPr>
-      <w:bookmarkStart w:id="11" w:name="_Toc165633832"/>
+      <w:bookmarkStart w:id="10" w:name="_Toc165638551"/>
       <w:r>
         <w:rPr>
           <w:rFonts w:ascii="Times New Roman" w:hAnsi="Times New Roman" w:cs="Times New Roman"/>
@@ -4679,9 +4813,9 @@
         </w:rPr>
         <w:t>1.3 Выбор средств реализации программного продукта</w:t>
       </w:r>
+      <w:bookmarkEnd w:id="8"/>
       <w:bookmarkEnd w:id="9"/>
       <w:bookmarkEnd w:id="10"/>
-      <w:bookmarkEnd w:id="11"/>
     </w:p>
     <w:p>
       <w:pPr>
@@ -4694,8 +4828,8 @@
           <w:szCs w:val="28"/>
         </w:rPr>
       </w:pPr>
-      <w:bookmarkStart w:id="12" w:name="_Toc98962458"/>
-      <w:bookmarkStart w:id="13" w:name="_Toc103682049"/>
+      <w:bookmarkStart w:id="11" w:name="_Toc98962458"/>
+      <w:bookmarkStart w:id="12" w:name="_Toc103682049"/>
       <w:r>
         <w:rPr>
           <w:rFonts w:ascii="Times New Roman" w:hAnsi="Times New Roman" w:cs="Times New Roman"/>
@@ -5415,7 +5549,7 @@
           <w:szCs w:val="28"/>
         </w:rPr>
       </w:pPr>
-      <w:bookmarkStart w:id="14" w:name="_Toc165633833"/>
+      <w:bookmarkStart w:id="13" w:name="_Toc165638552"/>
       <w:r>
         <w:rPr>
           <w:rFonts w:ascii="Times New Roman" w:hAnsi="Times New Roman" w:cs="Times New Roman"/>
@@ -5427,9 +5561,9 @@
         </w:rPr>
         <w:t>1.4 Вывод</w:t>
       </w:r>
+      <w:bookmarkEnd w:id="11"/>
       <w:bookmarkEnd w:id="12"/>
       <w:bookmarkEnd w:id="13"/>
-      <w:bookmarkEnd w:id="14"/>
     </w:p>
     <w:p>
       <w:pPr>
@@ -5689,7 +5823,7 @@
         <w:pStyle w:val="1"/>
         <w:jc w:val="left"/>
       </w:pPr>
-      <w:bookmarkStart w:id="15" w:name="_Toc165633834"/>
+      <w:bookmarkStart w:id="14" w:name="_Toc165638553"/>
       <w:r>
         <w:t>2.</w:t>
       </w:r>
@@ -5699,7 +5833,7 @@
       <w:r>
         <w:t xml:space="preserve"> страниц веб-сайта</w:t>
       </w:r>
-      <w:bookmarkEnd w:id="15"/>
+      <w:bookmarkEnd w:id="14"/>
     </w:p>
     <w:p>
       <w:pPr>
@@ -5713,7 +5847,7 @@
           <w:szCs w:val="28"/>
         </w:rPr>
       </w:pPr>
-      <w:bookmarkStart w:id="16" w:name="_Toc165633835"/>
+      <w:bookmarkStart w:id="15" w:name="_Toc165638554"/>
       <w:r>
         <w:rPr>
           <w:rFonts w:ascii="Times New Roman" w:hAnsi="Times New Roman" w:cs="Times New Roman"/>
@@ -5747,7 +5881,7 @@
         </w:rPr>
         <w:t>Выбор способа вёрстки</w:t>
       </w:r>
-      <w:bookmarkEnd w:id="16"/>
+      <w:bookmarkEnd w:id="15"/>
     </w:p>
     <w:p>
       <w:pPr>
@@ -5981,7 +6115,7 @@
           <w:szCs w:val="28"/>
         </w:rPr>
       </w:pPr>
-      <w:bookmarkStart w:id="17" w:name="_Toc165633836"/>
+      <w:bookmarkStart w:id="16" w:name="_Toc165638555"/>
       <w:r>
         <w:rPr>
           <w:rFonts w:ascii="Times New Roman" w:hAnsi="Times New Roman" w:cs="Times New Roman"/>
@@ -6015,7 +6149,7 @@
         </w:rPr>
         <w:t>Выбор стилевого оформления</w:t>
       </w:r>
-      <w:bookmarkEnd w:id="17"/>
+      <w:bookmarkEnd w:id="16"/>
     </w:p>
     <w:p>
       <w:pPr>
@@ -6400,7 +6534,7 @@
           <w:szCs w:val="28"/>
         </w:rPr>
       </w:pPr>
-      <w:bookmarkStart w:id="18" w:name="_Toc165633837"/>
+      <w:bookmarkStart w:id="17" w:name="_Toc165638556"/>
       <w:r>
         <w:rPr>
           <w:rFonts w:ascii="Times New Roman" w:hAnsi="Times New Roman" w:cs="Times New Roman"/>
@@ -6435,7 +6569,7 @@
         </w:rPr>
         <w:t>Выбор шрифтового оформления</w:t>
       </w:r>
-      <w:bookmarkEnd w:id="18"/>
+      <w:bookmarkEnd w:id="17"/>
     </w:p>
     <w:p>
       <w:pPr>
@@ -6843,7 +6977,7 @@
           <w:szCs w:val="28"/>
         </w:rPr>
       </w:pPr>
-      <w:bookmarkStart w:id="19" w:name="_Toc165633838"/>
+      <w:bookmarkStart w:id="18" w:name="_Toc165638557"/>
       <w:r>
         <w:rPr>
           <w:rFonts w:ascii="Times New Roman" w:hAnsi="Times New Roman" w:cs="Times New Roman"/>
@@ -6855,7 +6989,7 @@
         </w:rPr>
         <w:t>2.4 Разработка логотипа</w:t>
       </w:r>
-      <w:bookmarkEnd w:id="19"/>
+      <w:bookmarkEnd w:id="18"/>
     </w:p>
     <w:p>
       <w:pPr>
@@ -7448,7 +7582,7 @@
           <w:szCs w:val="28"/>
         </w:rPr>
       </w:pPr>
-      <w:bookmarkStart w:id="20" w:name="_Toc165633839"/>
+      <w:bookmarkStart w:id="19" w:name="_Toc165638558"/>
       <w:r>
         <w:rPr>
           <w:rFonts w:ascii="Times New Roman" w:hAnsi="Times New Roman" w:cs="Times New Roman"/>
@@ -7460,7 +7594,7 @@
         </w:rPr>
         <w:t>2.5 Разработка пользовательских элементов</w:t>
       </w:r>
-      <w:bookmarkEnd w:id="20"/>
+      <w:bookmarkEnd w:id="19"/>
     </w:p>
     <w:p>
       <w:pPr>
@@ -8646,7 +8780,7 @@
           <w:szCs w:val="28"/>
         </w:rPr>
       </w:pPr>
-      <w:bookmarkStart w:id="21" w:name="_Toc165633840"/>
+      <w:bookmarkStart w:id="20" w:name="_Toc165638559"/>
       <w:r>
         <w:rPr>
           <w:rFonts w:ascii="Times New Roman" w:hAnsi="Times New Roman" w:cs="Times New Roman"/>
@@ -8658,7 +8792,7 @@
         </w:rPr>
         <w:t>2.6 Разработка спецэффектов</w:t>
       </w:r>
-      <w:bookmarkEnd w:id="21"/>
+      <w:bookmarkEnd w:id="20"/>
     </w:p>
     <w:p>
       <w:pPr>
@@ -9147,7 +9281,7 @@
           <w:szCs w:val="28"/>
         </w:rPr>
       </w:pPr>
-      <w:bookmarkStart w:id="22" w:name="_Toc165633841"/>
+      <w:bookmarkStart w:id="21" w:name="_Toc165638560"/>
       <w:r>
         <w:rPr>
           <w:rFonts w:ascii="Times New Roman" w:hAnsi="Times New Roman" w:cs="Times New Roman"/>
@@ -9159,13 +9293,13 @@
         </w:rPr>
         <w:t>2.7 Вывод</w:t>
       </w:r>
-      <w:bookmarkEnd w:id="22"/>
+      <w:bookmarkEnd w:id="21"/>
     </w:p>
     <w:p>
       <w:pPr>
         <w:pStyle w:val="060"/>
       </w:pPr>
-      <w:bookmarkStart w:id="23" w:name="_Toc99407390"/>
+      <w:bookmarkStart w:id="22" w:name="_Toc99407390"/>
       <w:r>
         <w:t>В данном разделе б</w:t>
       </w:r>
@@ -9185,7 +9319,7 @@
       <w:r>
         <w:t>Логотип выполнен под концепцию сайта.</w:t>
       </w:r>
-      <w:bookmarkEnd w:id="23"/>
+      <w:bookmarkEnd w:id="22"/>
       <w:r>
         <w:t xml:space="preserve">  </w:t>
       </w:r>
@@ -9196,11 +9330,11 @@
         <w:pStyle w:val="1"/>
         <w:jc w:val="left"/>
       </w:pPr>
-      <w:bookmarkStart w:id="24" w:name="_Toc165633842"/>
+      <w:bookmarkStart w:id="23" w:name="_Toc165638561"/>
       <w:r>
         <w:t>3.Реализация структуры веб-сайта</w:t>
       </w:r>
-      <w:bookmarkEnd w:id="24"/>
+      <w:bookmarkEnd w:id="23"/>
     </w:p>
     <w:p>
       <w:pPr>
@@ -9208,13 +9342,13 @@
         <w:spacing w:before="120"/>
         <w:ind w:firstLine="0"/>
       </w:pPr>
-      <w:bookmarkStart w:id="25" w:name="_Toc103803856"/>
-      <w:bookmarkStart w:id="26" w:name="_Toc165633843"/>
+      <w:bookmarkStart w:id="24" w:name="_Toc103803856"/>
+      <w:bookmarkStart w:id="25" w:name="_Toc165638562"/>
       <w:r>
         <w:t>3.1 Структура HTML-документа</w:t>
       </w:r>
+      <w:bookmarkEnd w:id="24"/>
       <w:bookmarkEnd w:id="25"/>
-      <w:bookmarkEnd w:id="26"/>
     </w:p>
     <w:p>
       <w:pPr>
@@ -10759,8 +10893,8 @@
         <w:pStyle w:val="021"/>
         <w:ind w:firstLine="0"/>
       </w:pPr>
-      <w:bookmarkStart w:id="27" w:name="_Toc103803857"/>
-      <w:bookmarkStart w:id="28" w:name="_Toc165633844"/>
+      <w:bookmarkStart w:id="26" w:name="_Toc103803857"/>
+      <w:bookmarkStart w:id="27" w:name="_Toc165638563"/>
       <w:r>
         <w:t xml:space="preserve">3.2 Добавление таблиц стилей </w:t>
       </w:r>
@@ -10784,8 +10918,8 @@
       <w:r>
         <w:t>CSS</w:t>
       </w:r>
+      <w:bookmarkEnd w:id="26"/>
       <w:bookmarkEnd w:id="27"/>
-      <w:bookmarkEnd w:id="28"/>
     </w:p>
     <w:p>
       <w:pPr>
@@ -10798,7 +10932,7 @@
           <w:szCs w:val="28"/>
         </w:rPr>
       </w:pPr>
-      <w:bookmarkStart w:id="29" w:name="_Toc165633845"/>
+      <w:bookmarkStart w:id="28" w:name="_Toc165638564"/>
       <w:r>
         <w:rPr>
           <w:rFonts w:eastAsia="Times New Roman" w:cs="Times New Roman"/>
@@ -10837,7 +10971,7 @@
         </w:rPr>
         <w:t xml:space="preserve"> значительно упрощает чтение кода, а также позволяет легко получать доступ к нужным элементам.</w:t>
       </w:r>
-      <w:bookmarkEnd w:id="29"/>
+      <w:bookmarkEnd w:id="28"/>
     </w:p>
     <w:p>
       <w:pPr>
@@ -11300,27 +11434,9 @@
           <w:rFonts w:ascii="Courier New" w:eastAsia="Times New Roman" w:hAnsi="Courier New" w:cs="Courier New"/>
           <w:sz w:val="24"/>
           <w:szCs w:val="24"/>
-          <w:lang w:eastAsia="ru-RU"/>
-        </w:rPr>
-      </w:pPr>
-      <w:r>
-        <w:rPr>
-          <w:rFonts w:ascii="Courier New" w:eastAsia="Times New Roman" w:hAnsi="Courier New" w:cs="Courier New"/>
-          <w:sz w:val="24"/>
-          <w:szCs w:val="24"/>
-          <w:lang w:eastAsia="ru-RU"/>
-        </w:rPr>
-        <w:t>&lt;</w:t>
-      </w:r>
-      <w:r>
-        <w:rPr>
-          <w:rFonts w:ascii="Courier New" w:eastAsia="Times New Roman" w:hAnsi="Courier New" w:cs="Courier New"/>
-          <w:sz w:val="24"/>
-          <w:szCs w:val="24"/>
-          <w:lang w:eastAsia="ru-RU"/>
-        </w:rPr>
-        <w:t>/</w:t>
-      </w:r>
+          <w:lang w:val="en-US" w:eastAsia="ru-RU"/>
+        </w:rPr>
+      </w:pPr>
       <w:r>
         <w:rPr>
           <w:rFonts w:ascii="Courier New" w:eastAsia="Times New Roman" w:hAnsi="Courier New" w:cs="Courier New"/>
@@ -11328,14 +11444,23 @@
           <w:szCs w:val="24"/>
           <w:lang w:val="en-US" w:eastAsia="ru-RU"/>
         </w:rPr>
-        <w:t>head</w:t>
+        <w:t>&lt;/</w:t>
       </w:r>
       <w:r>
         <w:rPr>
           <w:rFonts w:ascii="Courier New" w:eastAsia="Times New Roman" w:hAnsi="Courier New" w:cs="Courier New"/>
           <w:sz w:val="24"/>
           <w:szCs w:val="24"/>
-          <w:lang w:eastAsia="ru-RU"/>
+          <w:lang w:val="en-US" w:eastAsia="ru-RU"/>
+        </w:rPr>
+        <w:t>head</w:t>
+      </w:r>
+      <w:r>
+        <w:rPr>
+          <w:rFonts w:ascii="Courier New" w:eastAsia="Times New Roman" w:hAnsi="Courier New" w:cs="Courier New"/>
+          <w:sz w:val="24"/>
+          <w:szCs w:val="24"/>
+          <w:lang w:val="en-US" w:eastAsia="ru-RU"/>
         </w:rPr>
         <w:t>&gt;</w:t>
       </w:r>
@@ -11445,20 +11570,17 @@
       <w:pPr>
         <w:pStyle w:val="021"/>
       </w:pPr>
-      <w:bookmarkStart w:id="30" w:name="_Toc165633846"/>
+      <w:bookmarkStart w:id="29" w:name="_Toc165638565"/>
       <w:r>
         <w:t>3.3 Использование стандартов</w:t>
       </w:r>
       <w:r>
-        <w:rPr>
-          <w:lang w:val="en-US"/>
-        </w:rPr>
         <w:t xml:space="preserve"> </w:t>
       </w:r>
       <w:r>
         <w:t>SVG</w:t>
       </w:r>
-      <w:bookmarkEnd w:id="30"/>
+      <w:bookmarkEnd w:id="29"/>
     </w:p>
     <w:p>
       <w:pPr>
@@ -11919,7 +12041,7 @@
           <w:rFonts w:ascii="Courier New" w:eastAsia="Times New Roman" w:hAnsi="Courier New" w:cs="Courier New"/>
           <w:sz w:val="20"/>
           <w:szCs w:val="20"/>
-          <w:lang w:eastAsia="ru-RU"/>
+          <w:lang w:val="en-US" w:eastAsia="ru-RU"/>
         </w:rPr>
         <w:t>…</w:t>
       </w:r>
@@ -12412,7 +12534,7 @@
           <w:rFonts w:ascii="Courier New" w:eastAsia="Times New Roman" w:hAnsi="Courier New" w:cs="Courier New"/>
           <w:sz w:val="20"/>
           <w:szCs w:val="20"/>
-          <w:lang w:val="en-US" w:eastAsia="ru-RU"/>
+          <w:lang w:eastAsia="ru-RU"/>
         </w:rPr>
       </w:pPr>
       <w:r>
@@ -12421,7 +12543,7 @@
           <w:color w:val="333333"/>
           <w:sz w:val="20"/>
           <w:szCs w:val="20"/>
-          <w:lang w:val="en-US" w:eastAsia="ru-RU"/>
+          <w:lang w:eastAsia="ru-RU"/>
         </w:rPr>
         <w:t>&lt;/</w:t>
       </w:r>
@@ -12441,7 +12563,7 @@
           <w:rFonts w:ascii="Courier New" w:eastAsia="Times New Roman" w:hAnsi="Courier New" w:cs="Courier New"/>
           <w:sz w:val="20"/>
           <w:szCs w:val="20"/>
-          <w:lang w:val="en-US" w:eastAsia="ru-RU"/>
+          <w:lang w:eastAsia="ru-RU"/>
         </w:rPr>
         <w:t>&gt;</w:t>
       </w:r>
@@ -12453,7 +12575,6 @@
           <w:rFonts w:ascii="Times New Roman" w:hAnsi="Times New Roman" w:cs="Times New Roman"/>
           <w:sz w:val="28"/>
           <w:szCs w:val="28"/>
-          <w:lang w:val="en-US"/>
         </w:rPr>
       </w:pPr>
       <w:r>
@@ -12538,7 +12659,7 @@
       <w:pPr>
         <w:pStyle w:val="021"/>
       </w:pPr>
-      <w:bookmarkStart w:id="31" w:name="_Toc165633847"/>
+      <w:bookmarkStart w:id="30" w:name="_Toc165638566"/>
       <w:r>
         <w:lastRenderedPageBreak/>
         <w:t xml:space="preserve">3.4 </w:t>
@@ -12558,7 +12679,7 @@
       <w:r>
         <w:t>для хранения данных</w:t>
       </w:r>
-      <w:bookmarkEnd w:id="31"/>
+      <w:bookmarkEnd w:id="30"/>
     </w:p>
     <w:p>
       <w:pPr>
@@ -12577,23 +12698,7 @@
           <w:sz w:val="28"/>
           <w:szCs w:val="28"/>
         </w:rPr>
-        <w:t>Данные</w:t>
-      </w:r>
-      <w:r>
-        <w:rPr>
-          <w:rFonts w:ascii="Times New Roman" w:hAnsi="Times New Roman" w:cs="Times New Roman"/>
-          <w:sz w:val="28"/>
-          <w:szCs w:val="28"/>
-        </w:rPr>
-        <w:t>, необходимые для использования на страницах</w:t>
-      </w:r>
-      <w:r>
-        <w:rPr>
-          <w:rFonts w:ascii="Times New Roman" w:hAnsi="Times New Roman" w:cs="Times New Roman"/>
-          <w:sz w:val="28"/>
-          <w:szCs w:val="28"/>
-        </w:rPr>
-        <w:t xml:space="preserve"> удобно хранятся отдельно в </w:t>
+        <w:t xml:space="preserve">Данные, необходимые для использования на страницах удобно хранятся отдельно в </w:t>
       </w:r>
       <w:r>
         <w:rPr>
@@ -12709,6 +12814,428 @@
           <w:szCs w:val="28"/>
         </w:rPr>
       </w:pPr>
+      <w:r>
+        <w:rPr>
+          <w:rFonts w:ascii="Times New Roman" w:hAnsi="Times New Roman" w:cs="Times New Roman"/>
+          <w:sz w:val="28"/>
+          <w:szCs w:val="28"/>
+        </w:rPr>
+        <w:t xml:space="preserve">Пример хранения данных в </w:t>
+      </w:r>
+      <w:r>
+        <w:rPr>
+          <w:rFonts w:ascii="Times New Roman" w:hAnsi="Times New Roman" w:cs="Times New Roman"/>
+          <w:sz w:val="28"/>
+          <w:szCs w:val="28"/>
+          <w:lang w:val="en-US"/>
+        </w:rPr>
+        <w:t>XML</w:t>
+      </w:r>
+      <w:r>
+        <w:rPr>
+          <w:rFonts w:ascii="Times New Roman" w:hAnsi="Times New Roman" w:cs="Times New Roman"/>
+          <w:sz w:val="28"/>
+          <w:szCs w:val="28"/>
+        </w:rPr>
+        <w:t>-</w:t>
+      </w:r>
+      <w:r>
+        <w:rPr>
+          <w:rFonts w:ascii="Times New Roman" w:hAnsi="Times New Roman" w:cs="Times New Roman"/>
+          <w:sz w:val="28"/>
+          <w:szCs w:val="28"/>
+        </w:rPr>
+        <w:t>документе представлен на листинге 3.4</w:t>
+      </w:r>
+    </w:p>
+    <w:p>
+      <w:pPr>
+        <w:pBdr>
+          <w:top w:val="single" w:sz="4" w:space="1" w:color="auto"/>
+          <w:left w:val="single" w:sz="4" w:space="4" w:color="auto"/>
+          <w:bottom w:val="single" w:sz="4" w:space="1" w:color="auto"/>
+          <w:right w:val="single" w:sz="4" w:space="4" w:color="auto"/>
+        </w:pBdr>
+        <w:spacing w:after="0"/>
+        <w:jc w:val="both"/>
+        <w:rPr>
+          <w:rFonts w:ascii="Times New Roman" w:hAnsi="Times New Roman" w:cs="Times New Roman"/>
+          <w:sz w:val="28"/>
+          <w:szCs w:val="28"/>
+          <w:lang w:val="en-US"/>
+        </w:rPr>
+      </w:pPr>
+      <w:r>
+        <w:rPr>
+          <w:rFonts w:ascii="Times New Roman" w:hAnsi="Times New Roman" w:cs="Times New Roman"/>
+          <w:sz w:val="28"/>
+          <w:szCs w:val="28"/>
+          <w:lang w:val="en-US"/>
+        </w:rPr>
+        <w:t>&lt;?xml version = “1.0” encoding</w:t>
+      </w:r>
+      <w:proofErr w:type="gramStart"/>
+      <w:r>
+        <w:rPr>
+          <w:rFonts w:ascii="Times New Roman" w:hAnsi="Times New Roman" w:cs="Times New Roman"/>
+          <w:sz w:val="28"/>
+          <w:szCs w:val="28"/>
+          <w:lang w:val="en-US"/>
+        </w:rPr>
+        <w:t>=”UTF</w:t>
+      </w:r>
+      <w:proofErr w:type="gramEnd"/>
+      <w:r>
+        <w:rPr>
+          <w:rFonts w:ascii="Times New Roman" w:hAnsi="Times New Roman" w:cs="Times New Roman"/>
+          <w:sz w:val="28"/>
+          <w:szCs w:val="28"/>
+          <w:lang w:val="en-US"/>
+        </w:rPr>
+        <w:t>-8”?&gt;</w:t>
+      </w:r>
+    </w:p>
+    <w:p>
+      <w:pPr>
+        <w:pBdr>
+          <w:top w:val="single" w:sz="4" w:space="1" w:color="auto"/>
+          <w:left w:val="single" w:sz="4" w:space="4" w:color="auto"/>
+          <w:bottom w:val="single" w:sz="4" w:space="1" w:color="auto"/>
+          <w:right w:val="single" w:sz="4" w:space="4" w:color="auto"/>
+        </w:pBdr>
+        <w:spacing w:after="0"/>
+        <w:jc w:val="both"/>
+        <w:rPr>
+          <w:rFonts w:ascii="Times New Roman" w:hAnsi="Times New Roman" w:cs="Times New Roman"/>
+          <w:sz w:val="28"/>
+          <w:szCs w:val="28"/>
+          <w:lang w:val="en-US"/>
+        </w:rPr>
+      </w:pPr>
+      <w:r>
+        <w:rPr>
+          <w:rFonts w:ascii="Times New Roman" w:hAnsi="Times New Roman" w:cs="Times New Roman"/>
+          <w:sz w:val="28"/>
+          <w:szCs w:val="28"/>
+          <w:lang w:val="en-US"/>
+        </w:rPr>
+        <w:t>&lt;data&gt;</w:t>
+      </w:r>
+    </w:p>
+    <w:p>
+      <w:pPr>
+        <w:pBdr>
+          <w:top w:val="single" w:sz="4" w:space="1" w:color="auto"/>
+          <w:left w:val="single" w:sz="4" w:space="4" w:color="auto"/>
+          <w:bottom w:val="single" w:sz="4" w:space="1" w:color="auto"/>
+          <w:right w:val="single" w:sz="4" w:space="4" w:color="auto"/>
+        </w:pBdr>
+        <w:spacing w:after="0"/>
+        <w:jc w:val="both"/>
+        <w:rPr>
+          <w:rFonts w:ascii="Times New Roman" w:hAnsi="Times New Roman" w:cs="Times New Roman"/>
+          <w:sz w:val="28"/>
+          <w:szCs w:val="28"/>
+          <w:lang w:val="en-US"/>
+        </w:rPr>
+      </w:pPr>
+      <w:r>
+        <w:rPr>
+          <w:rFonts w:ascii="Times New Roman" w:hAnsi="Times New Roman" w:cs="Times New Roman"/>
+          <w:sz w:val="28"/>
+          <w:szCs w:val="28"/>
+          <w:lang w:val="en-US"/>
+        </w:rPr>
+        <w:tab/>
+        <w:t>&lt;good&gt;</w:t>
+      </w:r>
+    </w:p>
+    <w:p>
+      <w:pPr>
+        <w:pBdr>
+          <w:top w:val="single" w:sz="4" w:space="1" w:color="auto"/>
+          <w:left w:val="single" w:sz="4" w:space="4" w:color="auto"/>
+          <w:bottom w:val="single" w:sz="4" w:space="1" w:color="auto"/>
+          <w:right w:val="single" w:sz="4" w:space="4" w:color="auto"/>
+        </w:pBdr>
+        <w:spacing w:after="0"/>
+        <w:jc w:val="both"/>
+        <w:rPr>
+          <w:rFonts w:ascii="Times New Roman" w:hAnsi="Times New Roman" w:cs="Times New Roman"/>
+          <w:sz w:val="28"/>
+          <w:szCs w:val="28"/>
+          <w:lang w:val="en-US"/>
+        </w:rPr>
+      </w:pPr>
+      <w:r>
+        <w:rPr>
+          <w:rFonts w:ascii="Times New Roman" w:hAnsi="Times New Roman" w:cs="Times New Roman"/>
+          <w:sz w:val="28"/>
+          <w:szCs w:val="28"/>
+          <w:lang w:val="en-US"/>
+        </w:rPr>
+        <w:tab/>
+      </w:r>
+      <w:r>
+        <w:rPr>
+          <w:rFonts w:ascii="Times New Roman" w:hAnsi="Times New Roman" w:cs="Times New Roman"/>
+          <w:sz w:val="28"/>
+          <w:szCs w:val="28"/>
+          <w:lang w:val="en-US"/>
+        </w:rPr>
+        <w:tab/>
+        <w:t>&lt;name&gt;…&lt;/name&gt;</w:t>
+      </w:r>
+    </w:p>
+    <w:p>
+      <w:pPr>
+        <w:pBdr>
+          <w:top w:val="single" w:sz="4" w:space="1" w:color="auto"/>
+          <w:left w:val="single" w:sz="4" w:space="4" w:color="auto"/>
+          <w:bottom w:val="single" w:sz="4" w:space="1" w:color="auto"/>
+          <w:right w:val="single" w:sz="4" w:space="4" w:color="auto"/>
+        </w:pBdr>
+        <w:spacing w:after="0"/>
+        <w:jc w:val="both"/>
+        <w:rPr>
+          <w:rFonts w:ascii="Times New Roman" w:hAnsi="Times New Roman" w:cs="Times New Roman"/>
+          <w:sz w:val="28"/>
+          <w:szCs w:val="28"/>
+          <w:lang w:val="en-US"/>
+        </w:rPr>
+      </w:pPr>
+      <w:r>
+        <w:rPr>
+          <w:rFonts w:ascii="Times New Roman" w:hAnsi="Times New Roman" w:cs="Times New Roman"/>
+          <w:sz w:val="28"/>
+          <w:szCs w:val="28"/>
+          <w:lang w:val="en-US"/>
+        </w:rPr>
+        <w:tab/>
+      </w:r>
+      <w:r>
+        <w:rPr>
+          <w:rFonts w:ascii="Times New Roman" w:hAnsi="Times New Roman" w:cs="Times New Roman"/>
+          <w:sz w:val="28"/>
+          <w:szCs w:val="28"/>
+          <w:lang w:val="en-US"/>
+        </w:rPr>
+        <w:tab/>
+        <w:t>&lt;price&gt;…&lt;/price&gt;</w:t>
+      </w:r>
+    </w:p>
+    <w:p>
+      <w:pPr>
+        <w:pBdr>
+          <w:top w:val="single" w:sz="4" w:space="1" w:color="auto"/>
+          <w:left w:val="single" w:sz="4" w:space="4" w:color="auto"/>
+          <w:bottom w:val="single" w:sz="4" w:space="1" w:color="auto"/>
+          <w:right w:val="single" w:sz="4" w:space="4" w:color="auto"/>
+        </w:pBdr>
+        <w:spacing w:after="0"/>
+        <w:jc w:val="both"/>
+        <w:rPr>
+          <w:rFonts w:ascii="Times New Roman" w:hAnsi="Times New Roman" w:cs="Times New Roman"/>
+          <w:sz w:val="28"/>
+          <w:szCs w:val="28"/>
+          <w:lang w:val="en-US"/>
+        </w:rPr>
+      </w:pPr>
+      <w:r>
+        <w:rPr>
+          <w:rFonts w:ascii="Times New Roman" w:hAnsi="Times New Roman" w:cs="Times New Roman"/>
+          <w:sz w:val="28"/>
+          <w:szCs w:val="28"/>
+          <w:lang w:val="en-US"/>
+        </w:rPr>
+        <w:tab/>
+      </w:r>
+      <w:r>
+        <w:rPr>
+          <w:rFonts w:ascii="Times New Roman" w:hAnsi="Times New Roman" w:cs="Times New Roman"/>
+          <w:sz w:val="28"/>
+          <w:szCs w:val="28"/>
+          <w:lang w:val="en-US"/>
+        </w:rPr>
+        <w:tab/>
+        <w:t>&lt;image&gt;…&lt;/image&gt;</w:t>
+      </w:r>
+    </w:p>
+    <w:p>
+      <w:pPr>
+        <w:pBdr>
+          <w:top w:val="single" w:sz="4" w:space="1" w:color="auto"/>
+          <w:left w:val="single" w:sz="4" w:space="4" w:color="auto"/>
+          <w:bottom w:val="single" w:sz="4" w:space="1" w:color="auto"/>
+          <w:right w:val="single" w:sz="4" w:space="4" w:color="auto"/>
+        </w:pBdr>
+        <w:spacing w:after="0"/>
+        <w:jc w:val="both"/>
+        <w:rPr>
+          <w:rFonts w:ascii="Times New Roman" w:hAnsi="Times New Roman" w:cs="Times New Roman"/>
+          <w:sz w:val="28"/>
+          <w:szCs w:val="28"/>
+          <w:lang w:val="en-US"/>
+        </w:rPr>
+      </w:pPr>
+      <w:r>
+        <w:rPr>
+          <w:rFonts w:ascii="Times New Roman" w:hAnsi="Times New Roman" w:cs="Times New Roman"/>
+          <w:sz w:val="28"/>
+          <w:szCs w:val="28"/>
+          <w:lang w:val="en-US"/>
+        </w:rPr>
+        <w:tab/>
+      </w:r>
+      <w:r>
+        <w:rPr>
+          <w:rFonts w:ascii="Times New Roman" w:hAnsi="Times New Roman" w:cs="Times New Roman"/>
+          <w:sz w:val="28"/>
+          <w:szCs w:val="28"/>
+          <w:lang w:val="en-US"/>
+        </w:rPr>
+        <w:tab/>
+        <w:t>&lt;about&gt;…&lt;/about&gt;</w:t>
+      </w:r>
+    </w:p>
+    <w:p>
+      <w:pPr>
+        <w:pBdr>
+          <w:top w:val="single" w:sz="4" w:space="1" w:color="auto"/>
+          <w:left w:val="single" w:sz="4" w:space="4" w:color="auto"/>
+          <w:bottom w:val="single" w:sz="4" w:space="1" w:color="auto"/>
+          <w:right w:val="single" w:sz="4" w:space="4" w:color="auto"/>
+        </w:pBdr>
+        <w:spacing w:after="0"/>
+        <w:jc w:val="both"/>
+        <w:rPr>
+          <w:rFonts w:ascii="Times New Roman" w:hAnsi="Times New Roman" w:cs="Times New Roman"/>
+          <w:sz w:val="28"/>
+          <w:szCs w:val="28"/>
+          <w:lang w:val="en-US"/>
+        </w:rPr>
+      </w:pPr>
+      <w:r>
+        <w:rPr>
+          <w:rFonts w:ascii="Times New Roman" w:hAnsi="Times New Roman" w:cs="Times New Roman"/>
+          <w:sz w:val="28"/>
+          <w:szCs w:val="28"/>
+          <w:lang w:val="en-US"/>
+        </w:rPr>
+        <w:tab/>
+        <w:t>&lt;/good&gt;</w:t>
+      </w:r>
+    </w:p>
+    <w:p>
+      <w:pPr>
+        <w:pBdr>
+          <w:top w:val="single" w:sz="4" w:space="1" w:color="auto"/>
+          <w:left w:val="single" w:sz="4" w:space="4" w:color="auto"/>
+          <w:bottom w:val="single" w:sz="4" w:space="1" w:color="auto"/>
+          <w:right w:val="single" w:sz="4" w:space="4" w:color="auto"/>
+        </w:pBdr>
+        <w:spacing w:after="0"/>
+        <w:jc w:val="both"/>
+        <w:rPr>
+          <w:rFonts w:ascii="Times New Roman" w:hAnsi="Times New Roman" w:cs="Times New Roman"/>
+          <w:sz w:val="28"/>
+          <w:szCs w:val="28"/>
+        </w:rPr>
+      </w:pPr>
+      <w:r>
+        <w:rPr>
+          <w:rFonts w:ascii="Times New Roman" w:hAnsi="Times New Roman" w:cs="Times New Roman"/>
+          <w:sz w:val="28"/>
+          <w:szCs w:val="28"/>
+        </w:rPr>
+        <w:t>&lt;/</w:t>
+      </w:r>
+      <w:r>
+        <w:rPr>
+          <w:rFonts w:ascii="Times New Roman" w:hAnsi="Times New Roman" w:cs="Times New Roman"/>
+          <w:sz w:val="28"/>
+          <w:szCs w:val="28"/>
+          <w:lang w:val="en-US"/>
+        </w:rPr>
+        <w:t>data</w:t>
+      </w:r>
+      <w:r>
+        <w:rPr>
+          <w:rFonts w:ascii="Times New Roman" w:hAnsi="Times New Roman" w:cs="Times New Roman"/>
+          <w:sz w:val="28"/>
+          <w:szCs w:val="28"/>
+        </w:rPr>
+        <w:t>&gt;</w:t>
+      </w:r>
+    </w:p>
+    <w:p>
+      <w:pPr>
+        <w:pStyle w:val="021"/>
+        <w:jc w:val="center"/>
+        <w:rPr>
+          <w:b w:val="0"/>
+          <w:bCs/>
+        </w:rPr>
+      </w:pPr>
+      <w:bookmarkStart w:id="31" w:name="_Toc165638567"/>
+      <w:r>
+        <w:rPr>
+          <w:b w:val="0"/>
+          <w:bCs/>
+        </w:rPr>
+        <w:t xml:space="preserve">Листинг 3.4 – Пример хранения данных в </w:t>
+      </w:r>
+      <w:r>
+        <w:rPr>
+          <w:b w:val="0"/>
+          <w:bCs/>
+          <w:lang w:val="en-US"/>
+        </w:rPr>
+        <w:t>XML</w:t>
+      </w:r>
+      <w:r>
+        <w:rPr>
+          <w:b w:val="0"/>
+          <w:bCs/>
+        </w:rPr>
+        <w:t>-документе</w:t>
+      </w:r>
+      <w:bookmarkEnd w:id="31"/>
+    </w:p>
+    <w:p>
+      <w:pPr>
+        <w:pStyle w:val="021"/>
+      </w:pPr>
+      <w:bookmarkStart w:id="32" w:name="_Toc165638568"/>
+      <w:r>
+        <w:t>3.5 Использование JavaScript</w:t>
+      </w:r>
+      <w:bookmarkEnd w:id="32"/>
+    </w:p>
+    <w:p>
+      <w:pPr>
+        <w:spacing w:after="0"/>
+        <w:ind w:firstLine="709"/>
+        <w:jc w:val="both"/>
+        <w:rPr>
+          <w:rFonts w:ascii="Times New Roman" w:hAnsi="Times New Roman" w:cs="Times New Roman"/>
+          <w:sz w:val="28"/>
+          <w:szCs w:val="28"/>
+        </w:rPr>
+      </w:pPr>
+      <w:r>
+        <w:rPr>
+          <w:rFonts w:ascii="Times New Roman" w:hAnsi="Times New Roman" w:cs="Times New Roman"/>
+          <w:sz w:val="28"/>
+          <w:szCs w:val="28"/>
+        </w:rPr>
+        <w:t>JavaScript (JS) является одним из самых распространенных языков программирования для веб-разработки. Этот язык позволяет добавлять динамичность и интерактивность на веб-страницы, что делает пользовательский опыт более увлекательным и позволяет создавать более сложные веб-приложения.</w:t>
+      </w:r>
+    </w:p>
+    <w:p>
+      <w:pPr>
+        <w:pStyle w:val="021"/>
+      </w:pPr>
     </w:p>
     <w:p>
       <w:pPr>
@@ -12720,11 +13247,11 @@
         <w:pStyle w:val="1"/>
         <w:jc w:val="left"/>
       </w:pPr>
-      <w:bookmarkStart w:id="32" w:name="_Toc165633848"/>
+      <w:bookmarkStart w:id="33" w:name="_Toc165638569"/>
       <w:r>
         <w:t>4.Тестирование веб-сайта</w:t>
       </w:r>
-      <w:bookmarkEnd w:id="32"/>
+      <w:bookmarkEnd w:id="33"/>
     </w:p>
     <w:sectPr>
       <w:pgSz w:w="11906" w:h="16838"/>

</xml_diff>